<commit_message>
Uploading Simon's New files
</commit_message>
<xml_diff>
--- a/Grey_Literature_Summary.docx
+++ b/Grey_Literature_Summary.docx
@@ -199,6 +199,59 @@
       </w:pPr>
       <w:r>
         <w:t>Most important public health problem after COVID-19</w:t>
+      </w:r>
+    </w:p>
+    <w:p>
+      <w:r>
+        <w:tab/>
+        <w:t xml:space="preserve">Respondents were asked “What are the two most important public health issues Canada faces?” Respondents were able to choose two from eight different options, including obesity, vaccine hesitancy, smoking, vaping, poverty, excessive opioid use, excessive alcohol use, racial inequalities and other. </w:t>
+      </w:r>
+      <w:r>
+        <w:t>The most important public health problems among the public health sample is poverty</w:t>
+      </w:r>
+      <w:r>
+        <w:t xml:space="preserve"> (58%)</w:t>
+      </w:r>
+      <w:r>
+        <w:t xml:space="preserve">, </w:t>
+      </w:r>
+      <w:r>
+        <w:t>excessive opioid use (39%)</w:t>
+      </w:r>
+      <w:r>
+        <w:t xml:space="preserve"> and </w:t>
+      </w:r>
+      <w:r>
+        <w:t>racial inequality</w:t>
+      </w:r>
+      <w:r>
+        <w:t xml:space="preserve"> (39%)</w:t>
+      </w:r>
+      <w:bookmarkStart w:id="0" w:name="_GoBack"/>
+      <w:bookmarkEnd w:id="0"/>
+      <w:r>
+        <w:t>. Among the general population, the most important problems are poverty</w:t>
+      </w:r>
+      <w:r>
+        <w:t xml:space="preserve"> (47%)</w:t>
+      </w:r>
+      <w:r>
+        <w:t>, excessive opioid use</w:t>
+      </w:r>
+      <w:r>
+        <w:t xml:space="preserve"> (40%)</w:t>
+      </w:r>
+      <w:r>
+        <w:t xml:space="preserve"> and vaccine hesitancy</w:t>
+      </w:r>
+      <w:r>
+        <w:t xml:space="preserve"> (32%)</w:t>
+      </w:r>
+      <w:r>
+        <w:t xml:space="preserve">. </w:t>
+      </w:r>
+      <w:r>
+        <w:t xml:space="preserve">Vaping, smoking an excessive alcohol use were rated as lowest importance by both public health and general population samples. </w:t>
       </w:r>
     </w:p>
     <w:p>
@@ -370,7 +423,7 @@
       <w:r>
         <w:lastRenderedPageBreak/>
         <w:pict>
-          <v:shape id="_x0000_i1082" type="#_x0000_t75" style="width:468pt;height:354pt">
+          <v:shape id="_x0000_i1026" type="#_x0000_t75" style="width:468pt;height:354pt">
             <v:imagedata r:id="rId8" o:title="Interventions_by_sample"/>
           </v:shape>
         </w:pict>
@@ -393,14 +446,14 @@
     <w:p>
       <w:r>
         <w:pict>
-          <v:shape id="_x0000_i1038" type="#_x0000_t75" style="width:341.25pt;height:258pt">
+          <v:shape id="_x0000_i1027" type="#_x0000_t75" style="width:341.25pt;height:258pt">
             <v:imagedata r:id="rId9" o:title="influences_should_group"/>
           </v:shape>
         </w:pict>
       </w:r>
       <w:r>
         <w:pict>
-          <v:shape id="_x0000_i1046" type="#_x0000_t75" style="width:341.25pt;height:258pt">
+          <v:shape id="_x0000_i1028" type="#_x0000_t75" style="width:341.25pt;height:258pt">
             <v:imagedata r:id="rId10" o:title="influences_do_group"/>
           </v:shape>
         </w:pict>
@@ -418,7 +471,7 @@
     <w:p>
       <w:r>
         <w:pict>
-          <v:shape id="_x0000_i1064" type="#_x0000_t75" style="width:327.75pt;height:247.5pt">
+          <v:shape id="_x0000_i1029" type="#_x0000_t75" style="width:327.75pt;height:247.5pt">
             <v:imagedata r:id="rId11" o:title="cmoh_role_group"/>
           </v:shape>
         </w:pict>
@@ -435,7 +488,7 @@
     <w:p>
       <w:r>
         <w:pict>
-          <v:shape id="_x0000_i1069" type="#_x0000_t75" style="width:376.5pt;height:285pt">
+          <v:shape id="_x0000_i1030" type="#_x0000_t75" style="width:376.5pt;height:285pt">
             <v:imagedata r:id="rId12" o:title="trust_groups"/>
           </v:shape>
         </w:pict>
@@ -545,7 +598,7 @@
     <w:p>
       <w:r>
         <w:pict>
-          <v:shape id="_x0000_i1072" type="#_x0000_t75" style="width:333.75pt;height:252.75pt">
+          <v:shape id="_x0000_i1031" type="#_x0000_t75" style="width:333.75pt;height:252.75pt">
             <v:imagedata r:id="rId13" o:title="groups_preventing_spread"/>
           </v:shape>
         </w:pict>
@@ -632,7 +685,7 @@
     <w:p>
       <w:r>
         <w:pict>
-          <v:shape id="_x0000_i1084" type="#_x0000_t75" style="width:345pt;height:261pt">
+          <v:shape id="_x0000_i1032" type="#_x0000_t75" style="width:345pt;height:261pt">
             <v:imagedata r:id="rId8" o:title="Interventions_by_sample"/>
           </v:shape>
         </w:pict>
@@ -676,7 +729,7 @@
     <w:p>
       <w:r>
         <w:pict>
-          <v:shape id="_x0000_i1086" type="#_x0000_t75" style="width:311.25pt;height:235.5pt">
+          <v:shape id="_x0000_i1033" type="#_x0000_t75" style="width:311.25pt;height:235.5pt">
             <v:imagedata r:id="rId14" o:title="trade_off_group"/>
           </v:shape>
         </w:pict>
@@ -726,14 +779,14 @@
     <w:p>
       <w:r>
         <w:pict>
-          <v:shape id="_x0000_i1092" type="#_x0000_t75" style="width:321.75pt;height:243.75pt">
+          <v:shape id="_x0000_i1034" type="#_x0000_t75" style="width:321.75pt;height:243.75pt">
             <v:imagedata r:id="rId15" o:title="Greater_Federal_Powers_Emergency"/>
           </v:shape>
         </w:pict>
       </w:r>
       <w:r>
         <w:pict>
-          <v:shape id="_x0000_i1093" type="#_x0000_t75" style="width:318pt;height:240pt">
+          <v:shape id="_x0000_i1035" type="#_x0000_t75" style="width:318pt;height:240pt">
             <v:imagedata r:id="rId16" o:title="Greater_Federal_Powers_Mental_Health"/>
           </v:shape>
         </w:pict>
@@ -741,14 +794,14 @@
       <w:r>
         <w:lastRenderedPageBreak/>
         <w:pict>
-          <v:shape id="_x0000_i1094" type="#_x0000_t75" style="width:304.5pt;height:230.25pt">
+          <v:shape id="_x0000_i1036" type="#_x0000_t75" style="width:304.5pt;height:230.25pt">
             <v:imagedata r:id="rId17" o:title="Greater_Federal_Powers_Monitoring"/>
           </v:shape>
         </w:pict>
       </w:r>
       <w:r>
         <w:pict>
-          <v:shape id="_x0000_i1095" type="#_x0000_t75" style="width:297pt;height:225pt">
+          <v:shape id="_x0000_i1037" type="#_x0000_t75" style="width:297pt;height:225pt">
             <v:imagedata r:id="rId18" o:title="Greater_Federal_Powers_Vaccines"/>
           </v:shape>
         </w:pict>
@@ -841,14 +894,14 @@
       <w:r>
         <w:lastRenderedPageBreak/>
         <w:pict>
-          <v:shape id="_x0000_i1134" type="#_x0000_t75" style="width:298.5pt;height:225.75pt">
+          <v:shape id="_x0000_i1038" type="#_x0000_t75" style="width:298.5pt;height:225.75pt">
             <v:imagedata r:id="rId20" o:title="trust_interests_group"/>
           </v:shape>
         </w:pict>
       </w:r>
       <w:r>
         <w:pict>
-          <v:shape id="_x0000_i1135" type="#_x0000_t75" style="width:294pt;height:222.75pt">
+          <v:shape id="_x0000_i1039" type="#_x0000_t75" style="width:294pt;height:222.75pt">
             <v:imagedata r:id="rId21" o:title="trust_ottawa_group"/>
           </v:shape>
         </w:pict>
@@ -856,21 +909,21 @@
       <w:r>
         <w:lastRenderedPageBreak/>
         <w:pict>
-          <v:shape id="_x0000_i1136" type="#_x0000_t75" style="width:286.5pt;height:216.75pt">
+          <v:shape id="_x0000_i1040" type="#_x0000_t75" style="width:286.5pt;height:216.75pt">
             <v:imagedata r:id="rId22" o:title="trust_people_group"/>
           </v:shape>
         </w:pict>
       </w:r>
       <w:r>
         <w:pict>
-          <v:shape id="_x0000_i1137" type="#_x0000_t75" style="width:292.5pt;height:221.25pt">
+          <v:shape id="_x0000_i1041" type="#_x0000_t75" style="width:292.5pt;height:221.25pt">
             <v:imagedata r:id="rId23" o:title="trust_politicians_lie_group"/>
           </v:shape>
         </w:pict>
       </w:r>
       <w:r>
         <w:pict>
-          <v:shape id="_x0000_i1149" type="#_x0000_t75" style="width:250.5pt;height:189pt">
+          <v:shape id="_x0000_i1042" type="#_x0000_t75" style="width:250.5pt;height:189pt">
             <v:imagedata r:id="rId24" o:title="trust_taxes_group"/>
           </v:shape>
         </w:pict>
@@ -890,7 +943,7 @@
     <w:p>
       <w:r>
         <w:pict>
-          <v:shape id="_x0000_i1150" type="#_x0000_t75" style="width:468pt;height:354pt">
+          <v:shape id="_x0000_i1043" type="#_x0000_t75" style="width:468pt;height:354pt">
             <v:imagedata r:id="rId25" o:title="Government_Programs_Needed_Things"/>
           </v:shape>
         </w:pict>
@@ -901,7 +954,7 @@
       <w:r>
         <w:lastRenderedPageBreak/>
         <w:pict>
-          <v:shape id="_x0000_i1153" type="#_x0000_t75" style="width:468pt;height:354pt">
+          <v:shape id="_x0000_i1044" type="#_x0000_t75" style="width:468pt;height:354pt">
             <v:imagedata r:id="rId26" o:title="Rich_obligation_share"/>
           </v:shape>
         </w:pict>
@@ -914,19 +967,17 @@
       <w:r>
         <w:lastRenderedPageBreak/>
         <w:pict>
-          <v:shape id="_x0000_i1154" type="#_x0000_t75" style="width:468pt;height:354pt">
+          <v:shape id="_x0000_i1045" type="#_x0000_t75" style="width:468pt;height:354pt">
             <v:imagedata r:id="rId27" o:title="Government_limiting_freedom"/>
           </v:shape>
         </w:pict>
       </w:r>
     </w:p>
     <w:p>
-      <w:bookmarkStart w:id="0" w:name="_GoBack"/>
-      <w:bookmarkEnd w:id="0"/>
-      <w:r>
-        <w:lastRenderedPageBreak/>
-        <w:pict>
-          <v:shape id="_x0000_i1155" type="#_x0000_t75" style="width:468pt;height:354pt">
+      <w:r>
+        <w:lastRenderedPageBreak/>
+        <w:pict>
+          <v:shape id="_x0000_i1046" type="#_x0000_t75" style="width:468pt;height:354pt">
             <v:imagedata r:id="rId28" o:title="Private_sector_jobs"/>
           </v:shape>
         </w:pict>
@@ -978,7 +1029,7 @@
       </w:r>
       <w:r>
         <w:pict>
-          <v:shape id="_x0000_i1088" type="#_x0000_t75" style="width:468pt;height:354pt">
+          <v:shape id="_x0000_i1047" type="#_x0000_t75" style="width:468pt;height:354pt">
             <v:imagedata r:id="rId15" o:title="Greater_Federal_Powers_Emergency"/>
           </v:shape>
         </w:pict>
@@ -986,7 +1037,7 @@
       <w:r>
         <w:lastRenderedPageBreak/>
         <w:pict>
-          <v:shape id="_x0000_i1089" type="#_x0000_t75" style="width:468pt;height:354pt">
+          <v:shape id="_x0000_i1048" type="#_x0000_t75" style="width:468pt;height:354pt">
             <v:imagedata r:id="rId16" o:title="Greater_Federal_Powers_Mental_Health"/>
           </v:shape>
         </w:pict>
@@ -994,7 +1045,7 @@
       <w:r>
         <w:lastRenderedPageBreak/>
         <w:pict>
-          <v:shape id="_x0000_i1090" type="#_x0000_t75" style="width:468pt;height:354pt">
+          <v:shape id="_x0000_i1049" type="#_x0000_t75" style="width:468pt;height:354pt">
             <v:imagedata r:id="rId17" o:title="Greater_Federal_Powers_Monitoring"/>
           </v:shape>
         </w:pict>
@@ -1002,7 +1053,7 @@
       <w:r>
         <w:lastRenderedPageBreak/>
         <w:pict>
-          <v:shape id="_x0000_i1091" type="#_x0000_t75" style="width:468pt;height:354pt">
+          <v:shape id="_x0000_i1050" type="#_x0000_t75" style="width:468pt;height:354pt">
             <v:imagedata r:id="rId18" o:title="Greater_Federal_Powers_Vaccines"/>
           </v:shape>
         </w:pict>
@@ -1793,7 +1844,7 @@
 </file>
 
 <file path=customXml/itemProps1.xml><?xml version="1.0" encoding="utf-8"?>
-<ds:datastoreItem xmlns:ds="http://schemas.openxmlformats.org/officeDocument/2006/customXml" ds:itemID="{E7F1FE39-54C2-4E49-83F0-87132E282C7B}">
+<ds:datastoreItem xmlns:ds="http://schemas.openxmlformats.org/officeDocument/2006/customXml" ds:itemID="{442D3C80-8D96-490A-8F15-A9770F210414}">
   <ds:schemaRefs>
     <ds:schemaRef ds:uri="http://schemas.openxmlformats.org/officeDocument/2006/bibliography"/>
   </ds:schemaRefs>

</xml_diff>